<commit_message>
resolviendo lo que se va preguntar e informar la clase CostumerDataRequest en el punto de gestion si va a hacer algo relacionado con los clientes
</commit_message>
<xml_diff>
--- a/Ejercicio freppi 1.docx
+++ b/Ejercicio freppi 1.docx
@@ -4,7 +4,7 @@
   <w:body>
     <w:p>
       <w:pPr>
-        <w:pStyle w:val="Ttulo"/>
+        <w:pStyle w:val="Title"/>
         <w:jc w:val="center"/>
         <w:rPr>
           <w:highlight w:val="green"/>
@@ -21,7 +21,7 @@
     </w:p>
     <w:p>
       <w:pPr>
-        <w:pStyle w:val="Ttulo1"/>
+        <w:pStyle w:val="Heading1"/>
         <w:rPr>
           <w:highlight w:val="green"/>
           <w:lang w:val="es-CO"/>
@@ -37,7 +37,7 @@
     </w:p>
     <w:p>
       <w:pPr>
-        <w:pStyle w:val="Ttulo2"/>
+        <w:pStyle w:val="Heading2"/>
         <w:rPr>
           <w:highlight w:val="green"/>
           <w:lang w:val="es-CO"/>
@@ -206,16 +206,7 @@
           <w:highlight w:val="green"/>
           <w:lang w:val="es-CO"/>
         </w:rPr>
-        <w:t xml:space="preserve">Dicho sistema contempla la </w:t>
-      </w:r>
-      <w:bookmarkStart w:id="0" w:name="_GoBack"/>
-      <w:bookmarkEnd w:id="0"/>
-      <w:r>
-        <w:rPr>
-          <w:highlight w:val="green"/>
-          <w:lang w:val="es-CO"/>
-        </w:rPr>
-        <w:t>gestión de toda la información de los</w:t>
+        <w:t>Dicho sistema contempla la gestión de toda la información de los</w:t>
       </w:r>
       <w:r>
         <w:rPr>
@@ -440,7 +431,7 @@
     </w:p>
     <w:p>
       <w:pPr>
-        <w:pStyle w:val="Ttulo2"/>
+        <w:pStyle w:val="Heading2"/>
         <w:rPr>
           <w:highlight w:val="green"/>
           <w:lang w:val="es-CO"/>
@@ -756,7 +747,7 @@
     </w:p>
     <w:p>
       <w:pPr>
-        <w:pStyle w:val="Ttulo2"/>
+        <w:pStyle w:val="Heading2"/>
         <w:rPr>
           <w:lang w:val="es-CO"/>
         </w:rPr>
@@ -787,7 +778,7 @@
     </w:p>
     <w:p>
       <w:pPr>
-        <w:pStyle w:val="Subttulo"/>
+        <w:pStyle w:val="Subtitle"/>
         <w:rPr>
           <w:highlight w:val="green"/>
           <w:lang w:val="es-CO"/>
@@ -803,7 +794,7 @@
     </w:p>
     <w:p>
       <w:pPr>
-        <w:pStyle w:val="Prrafodelista"/>
+        <w:pStyle w:val="ListParagraph"/>
         <w:numPr>
           <w:ilvl w:val="0"/>
           <w:numId w:val="8"/>
@@ -824,7 +815,7 @@
     </w:p>
     <w:p>
       <w:pPr>
-        <w:pStyle w:val="Prrafodelista"/>
+        <w:pStyle w:val="ListParagraph"/>
         <w:numPr>
           <w:ilvl w:val="0"/>
           <w:numId w:val="8"/>
@@ -846,7 +837,7 @@
     </w:p>
     <w:p>
       <w:pPr>
-        <w:pStyle w:val="Subttulo"/>
+        <w:pStyle w:val="Subtitle"/>
         <w:rPr>
           <w:highlight w:val="green"/>
           <w:lang w:val="es-CO"/>
@@ -862,7 +853,7 @@
     </w:p>
     <w:p>
       <w:pPr>
-        <w:pStyle w:val="Prrafodelista"/>
+        <w:pStyle w:val="ListParagraph"/>
         <w:numPr>
           <w:ilvl w:val="0"/>
           <w:numId w:val="9"/>
@@ -884,7 +875,7 @@
     </w:p>
     <w:p>
       <w:pPr>
-        <w:pStyle w:val="Prrafodelista"/>
+        <w:pStyle w:val="ListParagraph"/>
         <w:numPr>
           <w:ilvl w:val="0"/>
           <w:numId w:val="9"/>
@@ -906,7 +897,7 @@
     </w:p>
     <w:p>
       <w:pPr>
-        <w:pStyle w:val="Subttulo"/>
+        <w:pStyle w:val="Subtitle"/>
         <w:rPr>
           <w:highlight w:val="green"/>
           <w:lang w:val="es-CO"/>
@@ -922,7 +913,7 @@
     </w:p>
     <w:p>
       <w:pPr>
-        <w:pStyle w:val="Prrafodelista"/>
+        <w:pStyle w:val="ListParagraph"/>
         <w:numPr>
           <w:ilvl w:val="0"/>
           <w:numId w:val="9"/>
@@ -951,7 +942,7 @@
     </w:p>
     <w:p>
       <w:pPr>
-        <w:pStyle w:val="Prrafodelista"/>
+        <w:pStyle w:val="ListParagraph"/>
         <w:numPr>
           <w:ilvl w:val="0"/>
           <w:numId w:val="9"/>
@@ -973,7 +964,7 @@
     </w:p>
     <w:p>
       <w:pPr>
-        <w:pStyle w:val="Prrafodelista"/>
+        <w:pStyle w:val="ListParagraph"/>
         <w:numPr>
           <w:ilvl w:val="0"/>
           <w:numId w:val="9"/>
@@ -1025,7 +1016,7 @@
     </w:p>
     <w:p>
       <w:pPr>
-        <w:pStyle w:val="Prrafodelista"/>
+        <w:pStyle w:val="ListParagraph"/>
         <w:numPr>
           <w:ilvl w:val="0"/>
           <w:numId w:val="11"/>
@@ -1046,7 +1037,7 @@
     </w:p>
     <w:p>
       <w:pPr>
-        <w:pStyle w:val="Prrafodelista"/>
+        <w:pStyle w:val="ListParagraph"/>
         <w:numPr>
           <w:ilvl w:val="0"/>
           <w:numId w:val="11"/>
@@ -1067,7 +1058,7 @@
     </w:p>
     <w:p>
       <w:pPr>
-        <w:pStyle w:val="Prrafodelista"/>
+        <w:pStyle w:val="ListParagraph"/>
         <w:numPr>
           <w:ilvl w:val="0"/>
           <w:numId w:val="10"/>
@@ -1095,7 +1086,7 @@
     </w:p>
     <w:p>
       <w:pPr>
-        <w:pStyle w:val="Ttulo2"/>
+        <w:pStyle w:val="Heading2"/>
         <w:rPr>
           <w:lang w:val="es-CO"/>
         </w:rPr>
@@ -1115,7 +1106,7 @@
     </w:p>
     <w:p>
       <w:pPr>
-        <w:pStyle w:val="Prrafodelista"/>
+        <w:pStyle w:val="ListParagraph"/>
         <w:numPr>
           <w:ilvl w:val="0"/>
           <w:numId w:val="10"/>
@@ -1155,10 +1146,12 @@
         </w:rPr>
         <w:t xml:space="preserve"> opcionales.</w:t>
       </w:r>
+      <w:bookmarkStart w:id="0" w:name="_GoBack"/>
+      <w:bookmarkEnd w:id="0"/>
     </w:p>
     <w:p>
       <w:pPr>
-        <w:pStyle w:val="Prrafodelista"/>
+        <w:pStyle w:val="ListParagraph"/>
         <w:jc w:val="both"/>
         <w:rPr>
           <w:lang w:val="es-CO"/>
@@ -1167,7 +1160,7 @@
     </w:p>
     <w:p>
       <w:pPr>
-        <w:pStyle w:val="Prrafodelista"/>
+        <w:pStyle w:val="ListParagraph"/>
         <w:jc w:val="both"/>
         <w:rPr>
           <w:lang w:val="es-CO"/>
@@ -2912,11 +2905,11 @@
     <w:qFormat/>
     <w:rsid w:val="00E12365"/>
   </w:style>
-  <w:style w:type="paragraph" w:styleId="Ttulo1">
+  <w:style w:type="paragraph" w:styleId="Heading1">
     <w:name w:val="heading 1"/>
     <w:basedOn w:val="Normal"/>
     <w:next w:val="Normal"/>
-    <w:link w:val="Ttulo1Car"/>
+    <w:link w:val="Heading1Char"/>
     <w:uiPriority w:val="9"/>
     <w:qFormat/>
     <w:rsid w:val="00E12365"/>
@@ -2935,11 +2928,11 @@
       <w:szCs w:val="28"/>
     </w:rPr>
   </w:style>
-  <w:style w:type="paragraph" w:styleId="Ttulo2">
+  <w:style w:type="paragraph" w:styleId="Heading2">
     <w:name w:val="heading 2"/>
     <w:basedOn w:val="Normal"/>
     <w:next w:val="Normal"/>
-    <w:link w:val="Ttulo2Car"/>
+    <w:link w:val="Heading2Char"/>
     <w:uiPriority w:val="9"/>
     <w:unhideWhenUsed/>
     <w:qFormat/>
@@ -2959,11 +2952,11 @@
       <w:szCs w:val="26"/>
     </w:rPr>
   </w:style>
-  <w:style w:type="paragraph" w:styleId="Ttulo3">
+  <w:style w:type="paragraph" w:styleId="Heading3">
     <w:name w:val="heading 3"/>
     <w:basedOn w:val="Normal"/>
     <w:next w:val="Normal"/>
-    <w:link w:val="Ttulo3Car"/>
+    <w:link w:val="Heading3Char"/>
     <w:uiPriority w:val="9"/>
     <w:semiHidden/>
     <w:unhideWhenUsed/>
@@ -2982,11 +2975,11 @@
       <w:color w:val="E48312" w:themeColor="accent1"/>
     </w:rPr>
   </w:style>
-  <w:style w:type="paragraph" w:styleId="Ttulo4">
+  <w:style w:type="paragraph" w:styleId="Heading4">
     <w:name w:val="heading 4"/>
     <w:basedOn w:val="Normal"/>
     <w:next w:val="Normal"/>
-    <w:link w:val="Ttulo4Car"/>
+    <w:link w:val="Heading4Char"/>
     <w:uiPriority w:val="9"/>
     <w:semiHidden/>
     <w:unhideWhenUsed/>
@@ -3007,11 +3000,11 @@
       <w:color w:val="E48312" w:themeColor="accent1"/>
     </w:rPr>
   </w:style>
-  <w:style w:type="paragraph" w:styleId="Ttulo5">
+  <w:style w:type="paragraph" w:styleId="Heading5">
     <w:name w:val="heading 5"/>
     <w:basedOn w:val="Normal"/>
     <w:next w:val="Normal"/>
-    <w:link w:val="Ttulo5Car"/>
+    <w:link w:val="Heading5Char"/>
     <w:uiPriority w:val="9"/>
     <w:semiHidden/>
     <w:unhideWhenUsed/>
@@ -3028,11 +3021,11 @@
       <w:color w:val="714109" w:themeColor="accent1" w:themeShade="7F"/>
     </w:rPr>
   </w:style>
-  <w:style w:type="paragraph" w:styleId="Ttulo6">
+  <w:style w:type="paragraph" w:styleId="Heading6">
     <w:name w:val="heading 6"/>
     <w:basedOn w:val="Normal"/>
     <w:next w:val="Normal"/>
-    <w:link w:val="Ttulo6Car"/>
+    <w:link w:val="Heading6Char"/>
     <w:uiPriority w:val="9"/>
     <w:semiHidden/>
     <w:unhideWhenUsed/>
@@ -3051,11 +3044,11 @@
       <w:color w:val="714109" w:themeColor="accent1" w:themeShade="7F"/>
     </w:rPr>
   </w:style>
-  <w:style w:type="paragraph" w:styleId="Ttulo7">
+  <w:style w:type="paragraph" w:styleId="Heading7">
     <w:name w:val="heading 7"/>
     <w:basedOn w:val="Normal"/>
     <w:next w:val="Normal"/>
-    <w:link w:val="Ttulo7Car"/>
+    <w:link w:val="Heading7Char"/>
     <w:uiPriority w:val="9"/>
     <w:semiHidden/>
     <w:unhideWhenUsed/>
@@ -3074,11 +3067,11 @@
       <w:color w:val="404040" w:themeColor="text1" w:themeTint="BF"/>
     </w:rPr>
   </w:style>
-  <w:style w:type="paragraph" w:styleId="Ttulo8">
+  <w:style w:type="paragraph" w:styleId="Heading8">
     <w:name w:val="heading 8"/>
     <w:basedOn w:val="Normal"/>
     <w:next w:val="Normal"/>
-    <w:link w:val="Ttulo8Car"/>
+    <w:link w:val="Heading8Char"/>
     <w:uiPriority w:val="9"/>
     <w:semiHidden/>
     <w:unhideWhenUsed/>
@@ -3097,11 +3090,11 @@
       <w:szCs w:val="20"/>
     </w:rPr>
   </w:style>
-  <w:style w:type="paragraph" w:styleId="Ttulo9">
+  <w:style w:type="paragraph" w:styleId="Heading9">
     <w:name w:val="heading 9"/>
     <w:basedOn w:val="Normal"/>
     <w:next w:val="Normal"/>
-    <w:link w:val="Ttulo9Car"/>
+    <w:link w:val="Heading9Char"/>
     <w:uiPriority w:val="9"/>
     <w:semiHidden/>
     <w:unhideWhenUsed/>
@@ -3122,13 +3115,13 @@
       <w:szCs w:val="20"/>
     </w:rPr>
   </w:style>
-  <w:style w:type="character" w:default="1" w:styleId="Fuentedeprrafopredeter">
+  <w:style w:type="character" w:default="1" w:styleId="DefaultParagraphFont">
     <w:name w:val="Default Paragraph Font"/>
     <w:uiPriority w:val="1"/>
     <w:semiHidden/>
     <w:unhideWhenUsed/>
   </w:style>
-  <w:style w:type="table" w:default="1" w:styleId="Tablanormal">
+  <w:style w:type="table" w:default="1" w:styleId="TableNormal">
     <w:name w:val="Normal Table"/>
     <w:uiPriority w:val="99"/>
     <w:semiHidden/>
@@ -3143,13 +3136,13 @@
       </w:tblCellMar>
     </w:tblPr>
   </w:style>
-  <w:style w:type="numbering" w:default="1" w:styleId="Sinlista">
+  <w:style w:type="numbering" w:default="1" w:styleId="NoList">
     <w:name w:val="No List"/>
     <w:uiPriority w:val="99"/>
     <w:semiHidden/>
     <w:unhideWhenUsed/>
   </w:style>
-  <w:style w:type="paragraph" w:styleId="Prrafodelista">
+  <w:style w:type="paragraph" w:styleId="ListParagraph">
     <w:name w:val="List Paragraph"/>
     <w:basedOn w:val="Normal"/>
     <w:uiPriority w:val="34"/>
@@ -3160,10 +3153,10 @@
       <w:contextualSpacing/>
     </w:pPr>
   </w:style>
-  <w:style w:type="paragraph" w:styleId="Encabezado">
+  <w:style w:type="paragraph" w:styleId="Header">
     <w:name w:val="header"/>
     <w:basedOn w:val="Normal"/>
-    <w:link w:val="EncabezadoCar"/>
+    <w:link w:val="HeaderChar"/>
     <w:uiPriority w:val="99"/>
     <w:unhideWhenUsed/>
     <w:rsid w:val="0025672A"/>
@@ -3175,20 +3168,20 @@
       <w:spacing w:after="0" w:line="240" w:lineRule="auto"/>
     </w:pPr>
   </w:style>
-  <w:style w:type="character" w:customStyle="1" w:styleId="EncabezadoCar">
-    <w:name w:val="Encabezado Car"/>
-    <w:basedOn w:val="Fuentedeprrafopredeter"/>
-    <w:link w:val="Encabezado"/>
+  <w:style w:type="character" w:customStyle="1" w:styleId="HeaderChar">
+    <w:name w:val="Header Char"/>
+    <w:basedOn w:val="DefaultParagraphFont"/>
+    <w:link w:val="Header"/>
     <w:uiPriority w:val="99"/>
     <w:rsid w:val="0025672A"/>
     <w:rPr>
       <w:lang w:val="es-CO"/>
     </w:rPr>
   </w:style>
-  <w:style w:type="paragraph" w:styleId="Piedepgina">
+  <w:style w:type="paragraph" w:styleId="Footer">
     <w:name w:val="footer"/>
     <w:basedOn w:val="Normal"/>
-    <w:link w:val="PiedepginaCar"/>
+    <w:link w:val="FooterChar"/>
     <w:uiPriority w:val="99"/>
     <w:unhideWhenUsed/>
     <w:rsid w:val="0025672A"/>
@@ -3200,20 +3193,20 @@
       <w:spacing w:after="0" w:line="240" w:lineRule="auto"/>
     </w:pPr>
   </w:style>
-  <w:style w:type="character" w:customStyle="1" w:styleId="PiedepginaCar">
-    <w:name w:val="Pie de página Car"/>
-    <w:basedOn w:val="Fuentedeprrafopredeter"/>
-    <w:link w:val="Piedepgina"/>
+  <w:style w:type="character" w:customStyle="1" w:styleId="FooterChar">
+    <w:name w:val="Footer Char"/>
+    <w:basedOn w:val="DefaultParagraphFont"/>
+    <w:link w:val="Footer"/>
     <w:uiPriority w:val="99"/>
     <w:rsid w:val="0025672A"/>
     <w:rPr>
       <w:lang w:val="es-CO"/>
     </w:rPr>
   </w:style>
-  <w:style w:type="paragraph" w:styleId="Textodeglobo">
+  <w:style w:type="paragraph" w:styleId="BalloonText">
     <w:name w:val="Balloon Text"/>
     <w:basedOn w:val="Normal"/>
-    <w:link w:val="TextodegloboCar"/>
+    <w:link w:val="BalloonTextChar"/>
     <w:uiPriority w:val="99"/>
     <w:semiHidden/>
     <w:unhideWhenUsed/>
@@ -3227,10 +3220,10 @@
       <w:szCs w:val="16"/>
     </w:rPr>
   </w:style>
-  <w:style w:type="character" w:customStyle="1" w:styleId="TextodegloboCar">
-    <w:name w:val="Texto de globo Car"/>
-    <w:basedOn w:val="Fuentedeprrafopredeter"/>
-    <w:link w:val="Textodeglobo"/>
+  <w:style w:type="character" w:customStyle="1" w:styleId="BalloonTextChar">
+    <w:name w:val="Balloon Text Char"/>
+    <w:basedOn w:val="DefaultParagraphFont"/>
+    <w:link w:val="BalloonText"/>
     <w:uiPriority w:val="99"/>
     <w:semiHidden/>
     <w:rsid w:val="0025672A"/>
@@ -3243,12 +3236,12 @@
   </w:style>
   <w:style w:type="character" w:customStyle="1" w:styleId="apple-style-span">
     <w:name w:val="apple-style-span"/>
-    <w:basedOn w:val="Fuentedeprrafopredeter"/>
+    <w:basedOn w:val="DefaultParagraphFont"/>
     <w:rsid w:val="00F67263"/>
   </w:style>
-  <w:style w:type="character" w:styleId="Textoennegrita">
+  <w:style w:type="character" w:styleId="Strong">
     <w:name w:val="Strong"/>
-    <w:basedOn w:val="Fuentedeprrafopredeter"/>
+    <w:basedOn w:val="DefaultParagraphFont"/>
     <w:uiPriority w:val="22"/>
     <w:qFormat/>
     <w:rsid w:val="00E12365"/>
@@ -3259,13 +3252,13 @@
   </w:style>
   <w:style w:type="character" w:customStyle="1" w:styleId="apple-converted-space">
     <w:name w:val="apple-converted-space"/>
-    <w:basedOn w:val="Fuentedeprrafopredeter"/>
+    <w:basedOn w:val="DefaultParagraphFont"/>
     <w:rsid w:val="00F67263"/>
   </w:style>
-  <w:style w:type="character" w:customStyle="1" w:styleId="Ttulo1Car">
-    <w:name w:val="Título 1 Car"/>
-    <w:basedOn w:val="Fuentedeprrafopredeter"/>
-    <w:link w:val="Ttulo1"/>
+  <w:style w:type="character" w:customStyle="1" w:styleId="Heading1Char">
+    <w:name w:val="Heading 1 Char"/>
+    <w:basedOn w:val="DefaultParagraphFont"/>
+    <w:link w:val="Heading1"/>
     <w:uiPriority w:val="9"/>
     <w:rsid w:val="00E12365"/>
     <w:rPr>
@@ -3277,10 +3270,10 @@
       <w:szCs w:val="28"/>
     </w:rPr>
   </w:style>
-  <w:style w:type="character" w:customStyle="1" w:styleId="Ttulo2Car">
-    <w:name w:val="Título 2 Car"/>
-    <w:basedOn w:val="Fuentedeprrafopredeter"/>
-    <w:link w:val="Ttulo2"/>
+  <w:style w:type="character" w:customStyle="1" w:styleId="Heading2Char">
+    <w:name w:val="Heading 2 Char"/>
+    <w:basedOn w:val="DefaultParagraphFont"/>
+    <w:link w:val="Heading2"/>
     <w:uiPriority w:val="9"/>
     <w:rsid w:val="00E12365"/>
     <w:rPr>
@@ -3292,10 +3285,10 @@
       <w:szCs w:val="26"/>
     </w:rPr>
   </w:style>
-  <w:style w:type="character" w:customStyle="1" w:styleId="Ttulo3Car">
-    <w:name w:val="Título 3 Car"/>
-    <w:basedOn w:val="Fuentedeprrafopredeter"/>
-    <w:link w:val="Ttulo3"/>
+  <w:style w:type="character" w:customStyle="1" w:styleId="Heading3Char">
+    <w:name w:val="Heading 3 Char"/>
+    <w:basedOn w:val="DefaultParagraphFont"/>
+    <w:link w:val="Heading3"/>
     <w:uiPriority w:val="9"/>
     <w:semiHidden/>
     <w:rsid w:val="00E12365"/>
@@ -3306,10 +3299,10 @@
       <w:color w:val="E48312" w:themeColor="accent1"/>
     </w:rPr>
   </w:style>
-  <w:style w:type="character" w:customStyle="1" w:styleId="Ttulo4Car">
-    <w:name w:val="Título 4 Car"/>
-    <w:basedOn w:val="Fuentedeprrafopredeter"/>
-    <w:link w:val="Ttulo4"/>
+  <w:style w:type="character" w:customStyle="1" w:styleId="Heading4Char">
+    <w:name w:val="Heading 4 Char"/>
+    <w:basedOn w:val="DefaultParagraphFont"/>
+    <w:link w:val="Heading4"/>
     <w:uiPriority w:val="9"/>
     <w:semiHidden/>
     <w:rsid w:val="00E12365"/>
@@ -3322,10 +3315,10 @@
       <w:color w:val="E48312" w:themeColor="accent1"/>
     </w:rPr>
   </w:style>
-  <w:style w:type="character" w:customStyle="1" w:styleId="Ttulo5Car">
-    <w:name w:val="Título 5 Car"/>
-    <w:basedOn w:val="Fuentedeprrafopredeter"/>
-    <w:link w:val="Ttulo5"/>
+  <w:style w:type="character" w:customStyle="1" w:styleId="Heading5Char">
+    <w:name w:val="Heading 5 Char"/>
+    <w:basedOn w:val="DefaultParagraphFont"/>
+    <w:link w:val="Heading5"/>
     <w:uiPriority w:val="9"/>
     <w:semiHidden/>
     <w:rsid w:val="00E12365"/>
@@ -3334,10 +3327,10 @@
       <w:color w:val="714109" w:themeColor="accent1" w:themeShade="7F"/>
     </w:rPr>
   </w:style>
-  <w:style w:type="character" w:customStyle="1" w:styleId="Ttulo6Car">
-    <w:name w:val="Título 6 Car"/>
-    <w:basedOn w:val="Fuentedeprrafopredeter"/>
-    <w:link w:val="Ttulo6"/>
+  <w:style w:type="character" w:customStyle="1" w:styleId="Heading6Char">
+    <w:name w:val="Heading 6 Char"/>
+    <w:basedOn w:val="DefaultParagraphFont"/>
+    <w:link w:val="Heading6"/>
     <w:uiPriority w:val="9"/>
     <w:semiHidden/>
     <w:rsid w:val="00E12365"/>
@@ -3348,10 +3341,10 @@
       <w:color w:val="714109" w:themeColor="accent1" w:themeShade="7F"/>
     </w:rPr>
   </w:style>
-  <w:style w:type="character" w:customStyle="1" w:styleId="Ttulo7Car">
-    <w:name w:val="Título 7 Car"/>
-    <w:basedOn w:val="Fuentedeprrafopredeter"/>
-    <w:link w:val="Ttulo7"/>
+  <w:style w:type="character" w:customStyle="1" w:styleId="Heading7Char">
+    <w:name w:val="Heading 7 Char"/>
+    <w:basedOn w:val="DefaultParagraphFont"/>
+    <w:link w:val="Heading7"/>
     <w:uiPriority w:val="9"/>
     <w:semiHidden/>
     <w:rsid w:val="00E12365"/>
@@ -3362,10 +3355,10 @@
       <w:color w:val="404040" w:themeColor="text1" w:themeTint="BF"/>
     </w:rPr>
   </w:style>
-  <w:style w:type="character" w:customStyle="1" w:styleId="Ttulo8Car">
-    <w:name w:val="Título 8 Car"/>
-    <w:basedOn w:val="Fuentedeprrafopredeter"/>
-    <w:link w:val="Ttulo8"/>
+  <w:style w:type="character" w:customStyle="1" w:styleId="Heading8Char">
+    <w:name w:val="Heading 8 Char"/>
+    <w:basedOn w:val="DefaultParagraphFont"/>
+    <w:link w:val="Heading8"/>
     <w:uiPriority w:val="9"/>
     <w:semiHidden/>
     <w:rsid w:val="00E12365"/>
@@ -3376,10 +3369,10 @@
       <w:szCs w:val="20"/>
     </w:rPr>
   </w:style>
-  <w:style w:type="character" w:customStyle="1" w:styleId="Ttulo9Car">
-    <w:name w:val="Título 9 Car"/>
-    <w:basedOn w:val="Fuentedeprrafopredeter"/>
-    <w:link w:val="Ttulo9"/>
+  <w:style w:type="character" w:customStyle="1" w:styleId="Heading9Char">
+    <w:name w:val="Heading 9 Char"/>
+    <w:basedOn w:val="DefaultParagraphFont"/>
+    <w:link w:val="Heading9"/>
     <w:uiPriority w:val="9"/>
     <w:semiHidden/>
     <w:rsid w:val="00E12365"/>
@@ -3392,7 +3385,7 @@
       <w:szCs w:val="20"/>
     </w:rPr>
   </w:style>
-  <w:style w:type="paragraph" w:styleId="Descripcin">
+  <w:style w:type="paragraph" w:styleId="Caption">
     <w:name w:val="caption"/>
     <w:basedOn w:val="Normal"/>
     <w:next w:val="Normal"/>
@@ -3412,11 +3405,11 @@
       <w:szCs w:val="18"/>
     </w:rPr>
   </w:style>
-  <w:style w:type="paragraph" w:styleId="Ttulo">
+  <w:style w:type="paragraph" w:styleId="Title">
     <w:name w:val="Title"/>
     <w:basedOn w:val="Normal"/>
     <w:next w:val="Normal"/>
-    <w:link w:val="TtuloCar"/>
+    <w:link w:val="TitleChar"/>
     <w:uiPriority w:val="10"/>
     <w:qFormat/>
     <w:rsid w:val="00E12365"/>
@@ -3435,10 +3428,10 @@
       <w:szCs w:val="52"/>
     </w:rPr>
   </w:style>
-  <w:style w:type="character" w:customStyle="1" w:styleId="TtuloCar">
-    <w:name w:val="Título Car"/>
-    <w:basedOn w:val="Fuentedeprrafopredeter"/>
-    <w:link w:val="Ttulo"/>
+  <w:style w:type="character" w:customStyle="1" w:styleId="TitleChar">
+    <w:name w:val="Title Char"/>
+    <w:basedOn w:val="DefaultParagraphFont"/>
+    <w:link w:val="Title"/>
     <w:uiPriority w:val="10"/>
     <w:rsid w:val="00E12365"/>
     <w:rPr>
@@ -3449,11 +3442,11 @@
       <w:szCs w:val="52"/>
     </w:rPr>
   </w:style>
-  <w:style w:type="paragraph" w:styleId="Subttulo">
+  <w:style w:type="paragraph" w:styleId="Subtitle">
     <w:name w:val="Subtitle"/>
     <w:basedOn w:val="Normal"/>
     <w:next w:val="Normal"/>
-    <w:link w:val="SubttuloCar"/>
+    <w:link w:val="SubtitleChar"/>
     <w:uiPriority w:val="11"/>
     <w:qFormat/>
     <w:rsid w:val="00E12365"/>
@@ -3472,10 +3465,10 @@
       <w:szCs w:val="24"/>
     </w:rPr>
   </w:style>
-  <w:style w:type="character" w:customStyle="1" w:styleId="SubttuloCar">
-    <w:name w:val="Subtítulo Car"/>
-    <w:basedOn w:val="Fuentedeprrafopredeter"/>
-    <w:link w:val="Subttulo"/>
+  <w:style w:type="character" w:customStyle="1" w:styleId="SubtitleChar">
+    <w:name w:val="Subtitle Char"/>
+    <w:basedOn w:val="DefaultParagraphFont"/>
+    <w:link w:val="Subtitle"/>
     <w:uiPriority w:val="11"/>
     <w:rsid w:val="00E12365"/>
     <w:rPr>
@@ -3488,9 +3481,9 @@
       <w:szCs w:val="24"/>
     </w:rPr>
   </w:style>
-  <w:style w:type="character" w:styleId="nfasis">
+  <w:style w:type="character" w:styleId="Emphasis">
     <w:name w:val="Emphasis"/>
-    <w:basedOn w:val="Fuentedeprrafopredeter"/>
+    <w:basedOn w:val="DefaultParagraphFont"/>
     <w:uiPriority w:val="20"/>
     <w:qFormat/>
     <w:rsid w:val="00E12365"/>
@@ -3499,7 +3492,7 @@
       <w:iCs/>
     </w:rPr>
   </w:style>
-  <w:style w:type="paragraph" w:styleId="Sinespaciado">
+  <w:style w:type="paragraph" w:styleId="NoSpacing">
     <w:name w:val="No Spacing"/>
     <w:uiPriority w:val="1"/>
     <w:qFormat/>
@@ -3508,11 +3501,11 @@
       <w:spacing w:after="0" w:line="240" w:lineRule="auto"/>
     </w:pPr>
   </w:style>
-  <w:style w:type="paragraph" w:styleId="Cita">
+  <w:style w:type="paragraph" w:styleId="Quote">
     <w:name w:val="Quote"/>
     <w:basedOn w:val="Normal"/>
     <w:next w:val="Normal"/>
-    <w:link w:val="CitaCar"/>
+    <w:link w:val="QuoteChar"/>
     <w:uiPriority w:val="29"/>
     <w:qFormat/>
     <w:rsid w:val="00E12365"/>
@@ -3522,10 +3515,10 @@
       <w:color w:val="000000" w:themeColor="text1"/>
     </w:rPr>
   </w:style>
-  <w:style w:type="character" w:customStyle="1" w:styleId="CitaCar">
-    <w:name w:val="Cita Car"/>
-    <w:basedOn w:val="Fuentedeprrafopredeter"/>
-    <w:link w:val="Cita"/>
+  <w:style w:type="character" w:customStyle="1" w:styleId="QuoteChar">
+    <w:name w:val="Quote Char"/>
+    <w:basedOn w:val="DefaultParagraphFont"/>
+    <w:link w:val="Quote"/>
     <w:uiPriority w:val="29"/>
     <w:rsid w:val="00E12365"/>
     <w:rPr>
@@ -3534,11 +3527,11 @@
       <w:color w:val="000000" w:themeColor="text1"/>
     </w:rPr>
   </w:style>
-  <w:style w:type="paragraph" w:styleId="Citadestacada">
+  <w:style w:type="paragraph" w:styleId="IntenseQuote">
     <w:name w:val="Intense Quote"/>
     <w:basedOn w:val="Normal"/>
     <w:next w:val="Normal"/>
-    <w:link w:val="CitadestacadaCar"/>
+    <w:link w:val="IntenseQuoteChar"/>
     <w:uiPriority w:val="30"/>
     <w:qFormat/>
     <w:rsid w:val="00E12365"/>
@@ -3557,10 +3550,10 @@
       <w:color w:val="E48312" w:themeColor="accent1"/>
     </w:rPr>
   </w:style>
-  <w:style w:type="character" w:customStyle="1" w:styleId="CitadestacadaCar">
-    <w:name w:val="Cita destacada Car"/>
-    <w:basedOn w:val="Fuentedeprrafopredeter"/>
-    <w:link w:val="Citadestacada"/>
+  <w:style w:type="character" w:customStyle="1" w:styleId="IntenseQuoteChar">
+    <w:name w:val="Intense Quote Char"/>
+    <w:basedOn w:val="DefaultParagraphFont"/>
+    <w:link w:val="IntenseQuote"/>
     <w:uiPriority w:val="30"/>
     <w:rsid w:val="00E12365"/>
     <w:rPr>
@@ -3571,9 +3564,9 @@
       <w:color w:val="E48312" w:themeColor="accent1"/>
     </w:rPr>
   </w:style>
-  <w:style w:type="character" w:styleId="nfasissutil">
+  <w:style w:type="character" w:styleId="SubtleEmphasis">
     <w:name w:val="Subtle Emphasis"/>
-    <w:basedOn w:val="Fuentedeprrafopredeter"/>
+    <w:basedOn w:val="DefaultParagraphFont"/>
     <w:uiPriority w:val="19"/>
     <w:qFormat/>
     <w:rsid w:val="00E12365"/>
@@ -3583,9 +3576,9 @@
       <w:color w:val="808080" w:themeColor="text1" w:themeTint="7F"/>
     </w:rPr>
   </w:style>
-  <w:style w:type="character" w:styleId="nfasisintenso">
+  <w:style w:type="character" w:styleId="IntenseEmphasis">
     <w:name w:val="Intense Emphasis"/>
-    <w:basedOn w:val="Fuentedeprrafopredeter"/>
+    <w:basedOn w:val="DefaultParagraphFont"/>
     <w:uiPriority w:val="21"/>
     <w:qFormat/>
     <w:rsid w:val="00E12365"/>
@@ -3597,9 +3590,9 @@
       <w:color w:val="E48312" w:themeColor="accent1"/>
     </w:rPr>
   </w:style>
-  <w:style w:type="character" w:styleId="Referenciasutil">
+  <w:style w:type="character" w:styleId="SubtleReference">
     <w:name w:val="Subtle Reference"/>
-    <w:basedOn w:val="Fuentedeprrafopredeter"/>
+    <w:basedOn w:val="DefaultParagraphFont"/>
     <w:uiPriority w:val="31"/>
     <w:qFormat/>
     <w:rsid w:val="00E12365"/>
@@ -3609,9 +3602,9 @@
       <w:u w:val="single"/>
     </w:rPr>
   </w:style>
-  <w:style w:type="character" w:styleId="Referenciaintensa">
+  <w:style w:type="character" w:styleId="IntenseReference">
     <w:name w:val="Intense Reference"/>
-    <w:basedOn w:val="Fuentedeprrafopredeter"/>
+    <w:basedOn w:val="DefaultParagraphFont"/>
     <w:uiPriority w:val="32"/>
     <w:qFormat/>
     <w:rsid w:val="00E12365"/>
@@ -3624,9 +3617,9 @@
       <w:u w:val="single"/>
     </w:rPr>
   </w:style>
-  <w:style w:type="character" w:styleId="Ttulodellibro">
+  <w:style w:type="character" w:styleId="BookTitle">
     <w:name w:val="Book Title"/>
-    <w:basedOn w:val="Fuentedeprrafopredeter"/>
+    <w:basedOn w:val="DefaultParagraphFont"/>
     <w:uiPriority w:val="33"/>
     <w:qFormat/>
     <w:rsid w:val="00E12365"/>
@@ -3637,9 +3630,9 @@
       <w:spacing w:val="5"/>
     </w:rPr>
   </w:style>
-  <w:style w:type="paragraph" w:styleId="TtuloTDC">
+  <w:style w:type="paragraph" w:styleId="TOCHeading">
     <w:name w:val="TOC Heading"/>
-    <w:basedOn w:val="Ttulo1"/>
+    <w:basedOn w:val="Heading1"/>
     <w:next w:val="Normal"/>
     <w:uiPriority w:val="39"/>
     <w:semiHidden/>
@@ -3941,7 +3934,7 @@
 </file>
 
 <file path=customXml/itemProps1.xml><?xml version="1.0" encoding="utf-8"?>
-<ds:datastoreItem xmlns:ds="http://schemas.openxmlformats.org/officeDocument/2006/customXml" ds:itemID="{863CB925-5EF0-4A33-8BCD-572F576F5316}">
+<ds:datastoreItem xmlns:ds="http://schemas.openxmlformats.org/officeDocument/2006/customXml" ds:itemID="{8E3A99A6-8795-4CD7-9977-D6BE4885A88B}">
   <ds:schemaRefs>
     <ds:schemaRef ds:uri="http://schemas.openxmlformats.org/officeDocument/2006/bibliography"/>
   </ds:schemaRefs>

</xml_diff>